<commit_message>
Project Documentation with new changes
</commit_message>
<xml_diff>
--- a/Saurabh_Gulve/Project/project_documentation.docx
+++ b/Saurabh_Gulve/Project/project_documentation.docx
@@ -126,6 +126,22 @@
         </w:rPr>
         <w:t>register with us to know our best tour packages.</w:t>
       </w:r>
+      <w:r>
+        <w:rPr>
+          <w:rFonts w:ascii="Times New Roman" w:hAnsi="Times New Roman" w:cs="Times New Roman"/>
+          <w:sz w:val="28"/>
+          <w:szCs w:val="24"/>
+        </w:rPr>
+        <w:t xml:space="preserve"> </w:t>
+      </w:r>
+      <w:r>
+        <w:rPr>
+          <w:rFonts w:ascii="Times New Roman" w:hAnsi="Times New Roman" w:cs="Times New Roman"/>
+          <w:sz w:val="28"/>
+          <w:szCs w:val="24"/>
+        </w:rPr>
+        <w:t>This web application is an online service for touring Incredible India.</w:t>
+      </w:r>
     </w:p>
     <w:p>
       <w:pPr>
@@ -243,7 +259,7 @@
         <w:jc w:val="both"/>
         <w:rPr>
           <w:rFonts w:ascii="Times New Roman" w:hAnsi="Times New Roman" w:cs="Times New Roman"/>
-          <w:sz w:val="28"/>
+          <w:sz w:val="8"/>
         </w:rPr>
       </w:pPr>
     </w:p>
@@ -297,7 +313,7 @@
           <w:rFonts w:ascii="Times New Roman" w:hAnsi="Times New Roman" w:cs="Times New Roman"/>
           <w:sz w:val="28"/>
         </w:rPr>
-        <w:t>Destinations</w:t>
+        <w:t xml:space="preserve">Home Page </w:t>
       </w:r>
     </w:p>
     <w:p>
@@ -318,7 +334,7 @@
           <w:rFonts w:ascii="Times New Roman" w:hAnsi="Times New Roman" w:cs="Times New Roman"/>
           <w:sz w:val="28"/>
         </w:rPr>
-        <w:t>Virtual Trip</w:t>
+        <w:t>Destinations</w:t>
       </w:r>
     </w:p>
     <w:p>
@@ -339,17 +355,50 @@
           <w:rFonts w:ascii="Times New Roman" w:hAnsi="Times New Roman" w:cs="Times New Roman"/>
           <w:sz w:val="28"/>
         </w:rPr>
+        <w:t>Virtual Trip</w:t>
+      </w:r>
+    </w:p>
+    <w:p>
+      <w:pPr>
+        <w:pStyle w:val="ListParagraph"/>
+        <w:numPr>
+          <w:ilvl w:val="0"/>
+          <w:numId w:val="2"/>
+        </w:numPr>
+        <w:jc w:val="both"/>
+        <w:rPr>
+          <w:rFonts w:ascii="Times New Roman" w:hAnsi="Times New Roman" w:cs="Times New Roman"/>
+          <w:sz w:val="28"/>
+        </w:rPr>
+      </w:pPr>
+      <w:r>
+        <w:rPr>
+          <w:rFonts w:ascii="Times New Roman" w:hAnsi="Times New Roman" w:cs="Times New Roman"/>
+          <w:sz w:val="28"/>
+        </w:rPr>
+        <w:t>Plan My Trip</w:t>
+      </w:r>
+    </w:p>
+    <w:p>
+      <w:pPr>
+        <w:pStyle w:val="ListParagraph"/>
+        <w:numPr>
+          <w:ilvl w:val="0"/>
+          <w:numId w:val="2"/>
+        </w:numPr>
+        <w:jc w:val="both"/>
+        <w:rPr>
+          <w:rFonts w:ascii="Times New Roman" w:hAnsi="Times New Roman" w:cs="Times New Roman"/>
+          <w:sz w:val="28"/>
+        </w:rPr>
+      </w:pPr>
+      <w:r>
+        <w:rPr>
+          <w:rFonts w:ascii="Times New Roman" w:hAnsi="Times New Roman" w:cs="Times New Roman"/>
+          <w:sz w:val="28"/>
+        </w:rPr>
         <w:t>Tour Packages</w:t>
       </w:r>
-    </w:p>
-    <w:p>
-      <w:pPr>
-        <w:jc w:val="both"/>
-        <w:rPr>
-          <w:rFonts w:ascii="Times New Roman" w:hAnsi="Times New Roman" w:cs="Times New Roman"/>
-          <w:sz w:val="28"/>
-        </w:rPr>
-      </w:pPr>
     </w:p>
     <w:p>
       <w:pPr>
@@ -380,38 +429,52 @@
           <w:sz w:val="28"/>
           <w:u w:val="single"/>
         </w:rPr>
-        <w:t>Destinations</w:t>
-      </w:r>
-      <w:r>
-        <w:rPr>
-          <w:rFonts w:ascii="Times New Roman" w:hAnsi="Times New Roman" w:cs="Times New Roman"/>
-          <w:sz w:val="28"/>
-          <w:u w:val="single"/>
+        <w:t xml:space="preserve">Home Page </w:t>
+      </w:r>
+    </w:p>
+    <w:p>
+      <w:pPr>
+        <w:jc w:val="both"/>
+        <w:rPr>
+          <w:rFonts w:ascii="Times New Roman" w:hAnsi="Times New Roman" w:cs="Times New Roman"/>
+          <w:sz w:val="28"/>
+          <w:szCs w:val="24"/>
+        </w:rPr>
+      </w:pPr>
+      <w:r>
+        <w:rPr>
+          <w:rFonts w:ascii="Times New Roman" w:hAnsi="Times New Roman" w:cs="Times New Roman"/>
+          <w:sz w:val="28"/>
+        </w:rPr>
+        <w:t>This feature has a role of main page of the website.</w:t>
+      </w:r>
+      <w:r>
+        <w:rPr>
+          <w:rFonts w:ascii="Times New Roman" w:hAnsi="Times New Roman" w:cs="Times New Roman"/>
+          <w:sz w:val="28"/>
         </w:rPr>
         <w:t xml:space="preserve"> </w:t>
       </w:r>
-    </w:p>
-    <w:p>
-      <w:pPr>
-        <w:jc w:val="both"/>
-        <w:rPr>
-          <w:rFonts w:ascii="Times New Roman" w:hAnsi="Times New Roman" w:cs="Times New Roman"/>
-          <w:sz w:val="28"/>
-        </w:rPr>
-      </w:pPr>
-      <w:r>
-        <w:rPr>
-          <w:rFonts w:ascii="Times New Roman" w:hAnsi="Times New Roman" w:cs="Times New Roman"/>
-          <w:sz w:val="28"/>
-        </w:rPr>
-        <w:t>This feature</w:t>
-      </w:r>
-      <w:r>
-        <w:rPr>
-          <w:rFonts w:ascii="Times New Roman" w:hAnsi="Times New Roman" w:cs="Times New Roman"/>
-          <w:sz w:val="28"/>
-        </w:rPr>
-        <w:t xml:space="preserve"> has a role of suggesting </w:t>
+      <w:r>
+        <w:rPr>
+          <w:rFonts w:ascii="Times New Roman" w:hAnsi="Times New Roman" w:cs="Times New Roman"/>
+          <w:sz w:val="28"/>
+        </w:rPr>
+        <w:t>Thi</w:t>
+      </w:r>
+      <w:r>
+        <w:rPr>
+          <w:rFonts w:ascii="Times New Roman" w:hAnsi="Times New Roman" w:cs="Times New Roman"/>
+          <w:sz w:val="28"/>
+        </w:rPr>
+        <w:t>s consi</w:t>
+      </w:r>
+      <w:r>
+        <w:rPr>
+          <w:rFonts w:ascii="Times New Roman" w:hAnsi="Times New Roman" w:cs="Times New Roman"/>
+          <w:sz w:val="28"/>
+        </w:rPr>
+        <w:t xml:space="preserve">sts of a project heading, </w:t>
       </w:r>
       <w:proofErr w:type="spellStart"/>
       <w:r>
@@ -419,7 +482,14 @@
           <w:rFonts w:ascii="Times New Roman" w:hAnsi="Times New Roman" w:cs="Times New Roman"/>
           <w:sz w:val="28"/>
         </w:rPr>
-        <w:t>bestest</w:t>
+        <w:t>about</w:t>
+      </w:r>
+      <w:r>
+        <w:rPr>
+          <w:rFonts w:ascii="Times New Roman" w:hAnsi="Times New Roman" w:cs="Times New Roman"/>
+          <w:sz w:val="28"/>
+        </w:rPr>
+        <w:t>us</w:t>
       </w:r>
       <w:proofErr w:type="spellEnd"/>
       <w:r>
@@ -427,117 +497,14 @@
           <w:rFonts w:ascii="Times New Roman" w:hAnsi="Times New Roman" w:cs="Times New Roman"/>
           <w:sz w:val="28"/>
         </w:rPr>
-        <w:t xml:space="preserve"> location for a user</w:t>
-      </w:r>
-      <w:r>
-        <w:rPr>
-          <w:rFonts w:ascii="Times New Roman" w:hAnsi="Times New Roman" w:cs="Times New Roman"/>
-          <w:sz w:val="28"/>
-        </w:rPr>
-        <w:t xml:space="preserve"> to let user lookup on the places </w:t>
-      </w:r>
-      <w:r>
-        <w:rPr>
-          <w:rFonts w:ascii="Times New Roman" w:hAnsi="Times New Roman" w:cs="Times New Roman"/>
-          <w:sz w:val="28"/>
-        </w:rPr>
-        <w:t xml:space="preserve">they want to </w:t>
-      </w:r>
-      <w:proofErr w:type="spellStart"/>
-      <w:r>
-        <w:rPr>
-          <w:rFonts w:ascii="Times New Roman" w:hAnsi="Times New Roman" w:cs="Times New Roman"/>
-          <w:sz w:val="28"/>
-        </w:rPr>
-        <w:t>visit.From</w:t>
-      </w:r>
-      <w:proofErr w:type="spellEnd"/>
-      <w:r>
-        <w:rPr>
-          <w:rFonts w:ascii="Times New Roman" w:hAnsi="Times New Roman" w:cs="Times New Roman"/>
-          <w:sz w:val="28"/>
-        </w:rPr>
-        <w:t xml:space="preserve"> this feature</w:t>
-      </w:r>
-      <w:r>
-        <w:rPr>
-          <w:rFonts w:ascii="Times New Roman" w:hAnsi="Times New Roman" w:cs="Times New Roman"/>
-          <w:sz w:val="28"/>
-        </w:rPr>
-        <w:t xml:space="preserve"> user can view the </w:t>
-      </w:r>
-      <w:proofErr w:type="spellStart"/>
-      <w:r>
-        <w:rPr>
-          <w:rFonts w:ascii="Times New Roman" w:hAnsi="Times New Roman" w:cs="Times New Roman"/>
-          <w:sz w:val="28"/>
-        </w:rPr>
-        <w:t>the</w:t>
-      </w:r>
-      <w:proofErr w:type="spellEnd"/>
-      <w:r>
-        <w:rPr>
-          <w:rFonts w:ascii="Times New Roman" w:hAnsi="Times New Roman" w:cs="Times New Roman"/>
-          <w:sz w:val="28"/>
-        </w:rPr>
-        <w:t xml:space="preserve"> types of tourist places like Historical, Monuments etc</w:t>
-      </w:r>
-      <w:proofErr w:type="gramStart"/>
-      <w:r>
-        <w:rPr>
-          <w:rFonts w:ascii="Times New Roman" w:hAnsi="Times New Roman" w:cs="Times New Roman"/>
-          <w:sz w:val="28"/>
-        </w:rPr>
-        <w:t>.</w:t>
-      </w:r>
-      <w:r>
-        <w:rPr>
-          <w:rFonts w:ascii="Times New Roman" w:hAnsi="Times New Roman" w:cs="Times New Roman"/>
-          <w:sz w:val="28"/>
-        </w:rPr>
-        <w:t xml:space="preserve"> </w:t>
-      </w:r>
-      <w:r>
-        <w:t>.</w:t>
-      </w:r>
-      <w:proofErr w:type="gramEnd"/>
-      <w:r>
-        <w:t xml:space="preserve"> </w:t>
-      </w:r>
-      <w:r>
-        <w:rPr>
-          <w:rFonts w:ascii="Times New Roman" w:hAnsi="Times New Roman" w:cs="Times New Roman"/>
-          <w:sz w:val="28"/>
-        </w:rPr>
-        <w:t>A user</w:t>
-      </w:r>
-      <w:r>
-        <w:rPr>
-          <w:rFonts w:ascii="Times New Roman" w:hAnsi="Times New Roman" w:cs="Times New Roman"/>
-          <w:sz w:val="28"/>
-        </w:rPr>
-        <w:t xml:space="preserve"> can fur</w:t>
-      </w:r>
-      <w:r>
-        <w:rPr>
-          <w:rFonts w:ascii="Times New Roman" w:hAnsi="Times New Roman" w:cs="Times New Roman"/>
-          <w:sz w:val="28"/>
-        </w:rPr>
-        <w:t>ther explore any of these places in next feature</w:t>
-      </w:r>
-      <w:r>
-        <w:rPr>
-          <w:rFonts w:ascii="Times New Roman" w:hAnsi="Times New Roman" w:cs="Times New Roman"/>
-          <w:sz w:val="28"/>
-        </w:rPr>
-        <w:t xml:space="preserve"> which shows </w:t>
-      </w:r>
-      <w:r>
-        <w:rPr>
-          <w:rFonts w:ascii="Times New Roman" w:hAnsi="Times New Roman" w:cs="Times New Roman"/>
-          <w:sz w:val="28"/>
-        </w:rPr>
-        <w:t>complete information of the places.</w:t>
+        <w:t>, services we provide for the user. About us feature tells about in brief of our project heading.</w:t>
+      </w:r>
+      <w:r>
+        <w:rPr>
+          <w:rFonts w:ascii="Times New Roman" w:hAnsi="Times New Roman" w:cs="Times New Roman"/>
+          <w:sz w:val="28"/>
+        </w:rPr>
+        <w:t xml:space="preserve"> Services feature provides the services we provide for the user.</w:t>
       </w:r>
     </w:p>
     <w:p>
@@ -569,44 +536,107 @@
           <w:sz w:val="28"/>
           <w:u w:val="single"/>
         </w:rPr>
-        <w:t>Virtual Trip</w:t>
-      </w:r>
-    </w:p>
-    <w:p>
-      <w:pPr>
-        <w:jc w:val="both"/>
-        <w:rPr>
-          <w:rFonts w:ascii="Times New Roman" w:hAnsi="Times New Roman" w:cs="Times New Roman"/>
-          <w:sz w:val="28"/>
-        </w:rPr>
-      </w:pPr>
-      <w:r>
-        <w:rPr>
-          <w:rFonts w:ascii="Times New Roman" w:hAnsi="Times New Roman" w:cs="Times New Roman"/>
-          <w:sz w:val="28"/>
-        </w:rPr>
-        <w:t>T</w:t>
-      </w:r>
-      <w:r>
-        <w:rPr>
-          <w:rFonts w:ascii="Times New Roman" w:hAnsi="Times New Roman" w:cs="Times New Roman"/>
-          <w:sz w:val="28"/>
-        </w:rPr>
-        <w:t>his feature provides the opportunity to the user to explore his trip on his computer.</w:t>
-      </w:r>
-      <w:r>
-        <w:rPr>
-          <w:rFonts w:ascii="Times New Roman" w:hAnsi="Times New Roman" w:cs="Times New Roman"/>
-          <w:sz w:val="36"/>
+        <w:t>Destinations</w:t>
+      </w:r>
+      <w:r>
+        <w:rPr>
+          <w:rFonts w:ascii="Times New Roman" w:hAnsi="Times New Roman" w:cs="Times New Roman"/>
+          <w:sz w:val="28"/>
+          <w:u w:val="single"/>
         </w:rPr>
         <w:t xml:space="preserve"> </w:t>
       </w:r>
-      <w:r>
-        <w:rPr>
-          <w:rFonts w:ascii="Times New Roman" w:hAnsi="Times New Roman" w:cs="Times New Roman"/>
-          <w:sz w:val="28"/>
-        </w:rPr>
-        <w:t xml:space="preserve">User can view the complete description of the places he wants </w:t>
+    </w:p>
+    <w:p>
+      <w:pPr>
+        <w:jc w:val="both"/>
+        <w:rPr>
+          <w:rFonts w:ascii="Times New Roman" w:hAnsi="Times New Roman" w:cs="Times New Roman"/>
+          <w:sz w:val="28"/>
+        </w:rPr>
+      </w:pPr>
+      <w:r>
+        <w:rPr>
+          <w:rFonts w:ascii="Times New Roman" w:hAnsi="Times New Roman" w:cs="Times New Roman"/>
+          <w:sz w:val="28"/>
+        </w:rPr>
+        <w:t>This feature</w:t>
+      </w:r>
+      <w:r>
+        <w:rPr>
+          <w:rFonts w:ascii="Times New Roman" w:hAnsi="Times New Roman" w:cs="Times New Roman"/>
+          <w:sz w:val="28"/>
+        </w:rPr>
+        <w:t xml:space="preserve"> has a role of suggesting </w:t>
+      </w:r>
+      <w:proofErr w:type="spellStart"/>
+      <w:r>
+        <w:rPr>
+          <w:rFonts w:ascii="Times New Roman" w:hAnsi="Times New Roman" w:cs="Times New Roman"/>
+          <w:sz w:val="28"/>
+        </w:rPr>
+        <w:t>bestest</w:t>
+      </w:r>
+      <w:proofErr w:type="spellEnd"/>
+      <w:r>
+        <w:rPr>
+          <w:rFonts w:ascii="Times New Roman" w:hAnsi="Times New Roman" w:cs="Times New Roman"/>
+          <w:sz w:val="28"/>
+        </w:rPr>
+        <w:t xml:space="preserve"> location for a user</w:t>
+      </w:r>
+      <w:r>
+        <w:rPr>
+          <w:rFonts w:ascii="Times New Roman" w:hAnsi="Times New Roman" w:cs="Times New Roman"/>
+          <w:sz w:val="28"/>
+        </w:rPr>
+        <w:t xml:space="preserve"> to let user lookup on the places </w:t>
+      </w:r>
+      <w:r>
+        <w:rPr>
+          <w:rFonts w:ascii="Times New Roman" w:hAnsi="Times New Roman" w:cs="Times New Roman"/>
+          <w:sz w:val="28"/>
+        </w:rPr>
+        <w:t xml:space="preserve">they want to </w:t>
+      </w:r>
+      <w:proofErr w:type="spellStart"/>
+      <w:r>
+        <w:rPr>
+          <w:rFonts w:ascii="Times New Roman" w:hAnsi="Times New Roman" w:cs="Times New Roman"/>
+          <w:sz w:val="28"/>
+        </w:rPr>
+        <w:t>visit.From</w:t>
+      </w:r>
+      <w:proofErr w:type="spellEnd"/>
+      <w:r>
+        <w:rPr>
+          <w:rFonts w:ascii="Times New Roman" w:hAnsi="Times New Roman" w:cs="Times New Roman"/>
+          <w:sz w:val="28"/>
+        </w:rPr>
+        <w:t xml:space="preserve"> this feature</w:t>
+      </w:r>
+      <w:r>
+        <w:rPr>
+          <w:rFonts w:ascii="Times New Roman" w:hAnsi="Times New Roman" w:cs="Times New Roman"/>
+          <w:sz w:val="28"/>
+        </w:rPr>
+        <w:t xml:space="preserve"> user can view the </w:t>
+      </w:r>
+      <w:proofErr w:type="spellStart"/>
+      <w:r>
+        <w:rPr>
+          <w:rFonts w:ascii="Times New Roman" w:hAnsi="Times New Roman" w:cs="Times New Roman"/>
+          <w:sz w:val="28"/>
+        </w:rPr>
+        <w:t>the</w:t>
+      </w:r>
+      <w:proofErr w:type="spellEnd"/>
+      <w:r>
+        <w:rPr>
+          <w:rFonts w:ascii="Times New Roman" w:hAnsi="Times New Roman" w:cs="Times New Roman"/>
+          <w:sz w:val="28"/>
+        </w:rPr>
+        <w:t xml:space="preserve"> types of tourist places like Historical, Monuments etc</w:t>
       </w:r>
       <w:proofErr w:type="gramStart"/>
       <w:r>
@@ -614,15 +644,56 @@
           <w:rFonts w:ascii="Times New Roman" w:hAnsi="Times New Roman" w:cs="Times New Roman"/>
           <w:sz w:val="28"/>
         </w:rPr>
-        <w:t>to  visit</w:t>
+        <w:t>.</w:t>
+      </w:r>
+      <w:r>
+        <w:rPr>
+          <w:rFonts w:ascii="Times New Roman" w:hAnsi="Times New Roman" w:cs="Times New Roman"/>
+          <w:sz w:val="28"/>
+        </w:rPr>
+        <w:t xml:space="preserve"> </w:t>
+      </w:r>
+      <w:r>
+        <w:t>.</w:t>
       </w:r>
       <w:proofErr w:type="gramEnd"/>
       <w:r>
-        <w:rPr>
-          <w:rFonts w:ascii="Times New Roman" w:hAnsi="Times New Roman" w:cs="Times New Roman"/>
-          <w:sz w:val="28"/>
-        </w:rPr>
-        <w:t>.</w:t>
+        <w:t xml:space="preserve"> </w:t>
+      </w:r>
+      <w:r>
+        <w:rPr>
+          <w:rFonts w:ascii="Times New Roman" w:hAnsi="Times New Roman" w:cs="Times New Roman"/>
+          <w:sz w:val="28"/>
+        </w:rPr>
+        <w:t>A user</w:t>
+      </w:r>
+      <w:r>
+        <w:rPr>
+          <w:rFonts w:ascii="Times New Roman" w:hAnsi="Times New Roman" w:cs="Times New Roman"/>
+          <w:sz w:val="28"/>
+        </w:rPr>
+        <w:t xml:space="preserve"> can fur</w:t>
+      </w:r>
+      <w:r>
+        <w:rPr>
+          <w:rFonts w:ascii="Times New Roman" w:hAnsi="Times New Roman" w:cs="Times New Roman"/>
+          <w:sz w:val="28"/>
+        </w:rPr>
+        <w:t>ther explore any of these places in next feature</w:t>
+      </w:r>
+      <w:r>
+        <w:rPr>
+          <w:rFonts w:ascii="Times New Roman" w:hAnsi="Times New Roman" w:cs="Times New Roman"/>
+          <w:sz w:val="28"/>
+        </w:rPr>
+        <w:t xml:space="preserve"> which shows </w:t>
+      </w:r>
+      <w:r>
+        <w:rPr>
+          <w:rFonts w:ascii="Times New Roman" w:hAnsi="Times New Roman" w:cs="Times New Roman"/>
+          <w:sz w:val="28"/>
+        </w:rPr>
+        <w:t>complete information of the places.</w:t>
       </w:r>
     </w:p>
     <w:p>
@@ -654,6 +725,91 @@
           <w:sz w:val="28"/>
           <w:u w:val="single"/>
         </w:rPr>
+        <w:t>Virtual Trip</w:t>
+      </w:r>
+    </w:p>
+    <w:p>
+      <w:pPr>
+        <w:jc w:val="both"/>
+        <w:rPr>
+          <w:rFonts w:ascii="Times New Roman" w:hAnsi="Times New Roman" w:cs="Times New Roman"/>
+          <w:sz w:val="28"/>
+        </w:rPr>
+      </w:pPr>
+      <w:r>
+        <w:rPr>
+          <w:rFonts w:ascii="Times New Roman" w:hAnsi="Times New Roman" w:cs="Times New Roman"/>
+          <w:sz w:val="28"/>
+        </w:rPr>
+        <w:t>T</w:t>
+      </w:r>
+      <w:r>
+        <w:rPr>
+          <w:rFonts w:ascii="Times New Roman" w:hAnsi="Times New Roman" w:cs="Times New Roman"/>
+          <w:sz w:val="28"/>
+        </w:rPr>
+        <w:t>his feature provides the opportunity to the user to explore his trip on his computer.</w:t>
+      </w:r>
+      <w:r>
+        <w:rPr>
+          <w:rFonts w:ascii="Times New Roman" w:hAnsi="Times New Roman" w:cs="Times New Roman"/>
+          <w:sz w:val="36"/>
+        </w:rPr>
+        <w:t xml:space="preserve"> </w:t>
+      </w:r>
+      <w:r>
+        <w:rPr>
+          <w:rFonts w:ascii="Times New Roman" w:hAnsi="Times New Roman" w:cs="Times New Roman"/>
+          <w:sz w:val="28"/>
+        </w:rPr>
+        <w:t xml:space="preserve">User can view the complete description of the places he wants </w:t>
+      </w:r>
+      <w:proofErr w:type="gramStart"/>
+      <w:r>
+        <w:rPr>
+          <w:rFonts w:ascii="Times New Roman" w:hAnsi="Times New Roman" w:cs="Times New Roman"/>
+          <w:sz w:val="28"/>
+        </w:rPr>
+        <w:t>to  visit</w:t>
+      </w:r>
+      <w:proofErr w:type="gramEnd"/>
+      <w:r>
+        <w:rPr>
+          <w:rFonts w:ascii="Times New Roman" w:hAnsi="Times New Roman" w:cs="Times New Roman"/>
+          <w:sz w:val="28"/>
+        </w:rPr>
+        <w:t>.</w:t>
+      </w:r>
+    </w:p>
+    <w:p>
+      <w:pPr>
+        <w:jc w:val="both"/>
+        <w:rPr>
+          <w:rFonts w:ascii="Times New Roman" w:hAnsi="Times New Roman" w:cs="Times New Roman"/>
+          <w:sz w:val="28"/>
+        </w:rPr>
+      </w:pPr>
+    </w:p>
+    <w:p>
+      <w:pPr>
+        <w:pStyle w:val="ListParagraph"/>
+        <w:numPr>
+          <w:ilvl w:val="0"/>
+          <w:numId w:val="4"/>
+        </w:numPr>
+        <w:jc w:val="both"/>
+        <w:rPr>
+          <w:rFonts w:ascii="Times New Roman" w:hAnsi="Times New Roman" w:cs="Times New Roman"/>
+          <w:sz w:val="28"/>
+          <w:u w:val="single"/>
+        </w:rPr>
+      </w:pPr>
+      <w:r>
+        <w:rPr>
+          <w:rFonts w:ascii="Times New Roman" w:hAnsi="Times New Roman" w:cs="Times New Roman"/>
+          <w:sz w:val="28"/>
+          <w:u w:val="single"/>
+        </w:rPr>
         <w:t>Plan my trip</w:t>
       </w:r>
     </w:p>
@@ -662,7 +818,7 @@
         <w:jc w:val="both"/>
         <w:rPr>
           <w:rFonts w:ascii="Times New Roman" w:hAnsi="Times New Roman" w:cs="Times New Roman"/>
-          <w:sz w:val="36"/>
+          <w:sz w:val="28"/>
         </w:rPr>
       </w:pPr>
       <w:r>
@@ -688,6 +844,284 @@
         </w:rPr>
         <w:t xml:space="preserve"> destination, interests and the number of days he wants to travel.</w:t>
       </w:r>
+      <w:r>
+        <w:rPr>
+          <w:rFonts w:ascii="Times New Roman" w:hAnsi="Times New Roman" w:cs="Times New Roman"/>
+          <w:sz w:val="28"/>
+        </w:rPr>
+        <w:t xml:space="preserve"> To plan a trip user have to get registered with us.</w:t>
+      </w:r>
+    </w:p>
+    <w:p>
+      <w:pPr>
+        <w:jc w:val="both"/>
+        <w:rPr>
+          <w:rFonts w:ascii="Times New Roman" w:hAnsi="Times New Roman" w:cs="Times New Roman"/>
+          <w:sz w:val="28"/>
+        </w:rPr>
+      </w:pPr>
+    </w:p>
+    <w:p>
+      <w:pPr>
+        <w:pStyle w:val="ListParagraph"/>
+        <w:numPr>
+          <w:ilvl w:val="0"/>
+          <w:numId w:val="4"/>
+        </w:numPr>
+        <w:jc w:val="both"/>
+        <w:rPr>
+          <w:rFonts w:ascii="Times New Roman" w:hAnsi="Times New Roman" w:cs="Times New Roman"/>
+          <w:sz w:val="28"/>
+          <w:u w:val="single"/>
+        </w:rPr>
+      </w:pPr>
+      <w:r>
+        <w:rPr>
+          <w:rFonts w:ascii="Times New Roman" w:hAnsi="Times New Roman" w:cs="Times New Roman"/>
+          <w:sz w:val="28"/>
+          <w:u w:val="single"/>
+        </w:rPr>
+        <w:t>Tour Packages</w:t>
+      </w:r>
+    </w:p>
+    <w:p>
+      <w:pPr>
+        <w:autoSpaceDE w:val="0"/>
+        <w:autoSpaceDN w:val="0"/>
+        <w:adjustRightInd w:val="0"/>
+        <w:spacing w:after="0" w:line="240" w:lineRule="auto"/>
+        <w:jc w:val="both"/>
+        <w:rPr>
+          <w:rFonts w:ascii="Times New Roman" w:hAnsi="Times New Roman" w:cs="Times New Roman"/>
+          <w:sz w:val="28"/>
+          <w:szCs w:val="24"/>
+        </w:rPr>
+      </w:pPr>
+      <w:r>
+        <w:rPr>
+          <w:rFonts w:ascii="Times New Roman" w:hAnsi="Times New Roman" w:cs="Times New Roman"/>
+          <w:sz w:val="28"/>
+          <w:szCs w:val="24"/>
+        </w:rPr>
+        <w:t>This feature</w:t>
+      </w:r>
+      <w:r>
+        <w:rPr>
+          <w:rFonts w:ascii="Times New Roman" w:hAnsi="Times New Roman" w:cs="Times New Roman"/>
+          <w:sz w:val="28"/>
+          <w:szCs w:val="24"/>
+        </w:rPr>
+        <w:t xml:space="preserve"> off</w:t>
+      </w:r>
+      <w:r>
+        <w:rPr>
+          <w:rFonts w:ascii="Times New Roman" w:hAnsi="Times New Roman" w:cs="Times New Roman"/>
+          <w:sz w:val="28"/>
+          <w:szCs w:val="24"/>
+        </w:rPr>
+        <w:t>ers</w:t>
+      </w:r>
+      <w:r>
+        <w:rPr>
+          <w:rFonts w:ascii="Times New Roman" w:hAnsi="Times New Roman" w:cs="Times New Roman"/>
+          <w:sz w:val="28"/>
+          <w:szCs w:val="24"/>
+        </w:rPr>
+        <w:t xml:space="preserve"> some Standard Tour packages</w:t>
+      </w:r>
+      <w:r>
+        <w:rPr>
+          <w:rFonts w:ascii="Times New Roman" w:hAnsi="Times New Roman" w:cs="Times New Roman"/>
+          <w:sz w:val="28"/>
+          <w:szCs w:val="24"/>
+        </w:rPr>
+        <w:t xml:space="preserve"> for the user which is comfortable &amp; suitable for them to tr</w:t>
+      </w:r>
+      <w:r>
+        <w:rPr>
+          <w:rFonts w:ascii="Times New Roman" w:hAnsi="Times New Roman" w:cs="Times New Roman"/>
+          <w:sz w:val="28"/>
+          <w:szCs w:val="24"/>
+        </w:rPr>
+        <w:t>avel. User can see the packages, just click on the package &amp; plan their trip.</w:t>
+      </w:r>
+    </w:p>
+    <w:p>
+      <w:pPr>
+        <w:autoSpaceDE w:val="0"/>
+        <w:autoSpaceDN w:val="0"/>
+        <w:adjustRightInd w:val="0"/>
+        <w:spacing w:after="0" w:line="240" w:lineRule="auto"/>
+        <w:jc w:val="both"/>
+        <w:rPr>
+          <w:rFonts w:ascii="Times New Roman" w:hAnsi="Times New Roman" w:cs="Times New Roman"/>
+          <w:sz w:val="28"/>
+          <w:szCs w:val="24"/>
+        </w:rPr>
+      </w:pPr>
+    </w:p>
+    <w:p>
+      <w:pPr>
+        <w:autoSpaceDE w:val="0"/>
+        <w:autoSpaceDN w:val="0"/>
+        <w:adjustRightInd w:val="0"/>
+        <w:spacing w:after="0" w:line="240" w:lineRule="auto"/>
+        <w:jc w:val="both"/>
+        <w:rPr>
+          <w:rFonts w:ascii="Times New Roman" w:hAnsi="Times New Roman" w:cs="Times New Roman"/>
+          <w:sz w:val="28"/>
+          <w:szCs w:val="24"/>
+        </w:rPr>
+      </w:pPr>
+    </w:p>
+    <w:p>
+      <w:pPr>
+        <w:autoSpaceDE w:val="0"/>
+        <w:autoSpaceDN w:val="0"/>
+        <w:adjustRightInd w:val="0"/>
+        <w:spacing w:after="0" w:line="240" w:lineRule="auto"/>
+        <w:jc w:val="both"/>
+        <w:rPr>
+          <w:rFonts w:ascii="Times New Roman" w:hAnsi="Times New Roman" w:cs="Times New Roman"/>
+          <w:sz w:val="28"/>
+          <w:szCs w:val="24"/>
+        </w:rPr>
+      </w:pPr>
+    </w:p>
+    <w:p>
+      <w:pPr>
+        <w:jc w:val="both"/>
+        <w:rPr>
+          <w:rFonts w:ascii="Times New Roman" w:hAnsi="Times New Roman" w:cs="Times New Roman"/>
+          <w:sz w:val="28"/>
+          <w:szCs w:val="24"/>
+        </w:rPr>
+      </w:pPr>
+    </w:p>
+    <w:p>
+      <w:pPr>
+        <w:pStyle w:val="ListParagraph"/>
+        <w:numPr>
+          <w:ilvl w:val="0"/>
+          <w:numId w:val="4"/>
+        </w:numPr>
+        <w:jc w:val="both"/>
+        <w:rPr>
+          <w:rFonts w:ascii="Times New Roman" w:hAnsi="Times New Roman" w:cs="Times New Roman"/>
+          <w:sz w:val="28"/>
+          <w:szCs w:val="24"/>
+          <w:u w:val="single"/>
+        </w:rPr>
+      </w:pPr>
+      <w:r>
+        <w:rPr>
+          <w:rFonts w:ascii="Times New Roman" w:hAnsi="Times New Roman" w:cs="Times New Roman"/>
+          <w:sz w:val="28"/>
+          <w:szCs w:val="24"/>
+          <w:u w:val="single"/>
+        </w:rPr>
+        <w:lastRenderedPageBreak/>
+        <w:t xml:space="preserve">Forum </w:t>
+      </w:r>
+      <w:r>
+        <w:rPr>
+          <w:rFonts w:ascii="Times New Roman" w:hAnsi="Times New Roman" w:cs="Times New Roman"/>
+          <w:sz w:val="28"/>
+          <w:szCs w:val="24"/>
+          <w:u w:val="single"/>
+        </w:rPr>
+        <w:t>(contact us)</w:t>
+      </w:r>
+    </w:p>
+    <w:p>
+      <w:pPr>
+        <w:autoSpaceDE w:val="0"/>
+        <w:autoSpaceDN w:val="0"/>
+        <w:adjustRightInd w:val="0"/>
+        <w:spacing w:after="0" w:line="240" w:lineRule="auto"/>
+        <w:jc w:val="both"/>
+        <w:rPr>
+          <w:rFonts w:ascii="Times New Roman" w:hAnsi="Times New Roman" w:cs="Times New Roman"/>
+          <w:sz w:val="28"/>
+          <w:szCs w:val="24"/>
+        </w:rPr>
+      </w:pPr>
+      <w:r>
+        <w:rPr>
+          <w:rFonts w:ascii="Times New Roman" w:hAnsi="Times New Roman" w:cs="Times New Roman"/>
+          <w:sz w:val="28"/>
+          <w:szCs w:val="24"/>
+        </w:rPr>
+        <w:t>Forums form an important part of the travel facilitation service as they allow</w:t>
+      </w:r>
+    </w:p>
+    <w:p>
+      <w:pPr>
+        <w:autoSpaceDE w:val="0"/>
+        <w:autoSpaceDN w:val="0"/>
+        <w:adjustRightInd w:val="0"/>
+        <w:spacing w:after="0" w:line="240" w:lineRule="auto"/>
+        <w:rPr>
+          <w:rFonts w:ascii="Times New Roman" w:hAnsi="Times New Roman" w:cs="Times New Roman"/>
+          <w:sz w:val="28"/>
+          <w:szCs w:val="24"/>
+        </w:rPr>
+      </w:pPr>
+      <w:proofErr w:type="gramStart"/>
+      <w:r>
+        <w:rPr>
+          <w:rFonts w:ascii="Times New Roman" w:hAnsi="Times New Roman" w:cs="Times New Roman"/>
+          <w:sz w:val="28"/>
+          <w:szCs w:val="24"/>
+        </w:rPr>
+        <w:t>users</w:t>
+      </w:r>
+      <w:proofErr w:type="gramEnd"/>
+      <w:r>
+        <w:rPr>
+          <w:rFonts w:ascii="Times New Roman" w:hAnsi="Times New Roman" w:cs="Times New Roman"/>
+          <w:sz w:val="28"/>
+          <w:szCs w:val="24"/>
+        </w:rPr>
+        <w:t xml:space="preserve"> to interact with each other.</w:t>
+      </w:r>
+      <w:r>
+        <w:rPr>
+          <w:rFonts w:ascii="CMR12" w:hAnsi="CMR12" w:cs="CMR12"/>
+          <w:sz w:val="24"/>
+          <w:szCs w:val="24"/>
+        </w:rPr>
+        <w:t xml:space="preserve"> </w:t>
+      </w:r>
+      <w:r>
+        <w:rPr>
+          <w:rFonts w:ascii="Times New Roman" w:hAnsi="Times New Roman" w:cs="Times New Roman"/>
+          <w:sz w:val="28"/>
+          <w:szCs w:val="24"/>
+        </w:rPr>
+        <w:t>It facilitates users to post any q</w:t>
+      </w:r>
+      <w:r>
+        <w:rPr>
+          <w:rFonts w:ascii="Times New Roman" w:hAnsi="Times New Roman" w:cs="Times New Roman"/>
+          <w:sz w:val="28"/>
+          <w:szCs w:val="24"/>
+        </w:rPr>
+        <w:t>uery, share their experiences like these.</w:t>
+      </w:r>
+    </w:p>
+    <w:p>
+      <w:pPr>
+        <w:autoSpaceDE w:val="0"/>
+        <w:autoSpaceDN w:val="0"/>
+        <w:adjustRightInd w:val="0"/>
+        <w:spacing w:after="0" w:line="240" w:lineRule="auto"/>
+        <w:rPr>
+          <w:rFonts w:ascii="Times New Roman" w:hAnsi="Times New Roman" w:cs="Times New Roman"/>
+          <w:sz w:val="28"/>
+          <w:szCs w:val="24"/>
+        </w:rPr>
+      </w:pPr>
     </w:p>
     <w:p>
       <w:pPr>
@@ -998,15 +1432,6 @@
       <w:pPr>
         <w:jc w:val="both"/>
         <w:rPr>
-          <w:rFonts w:ascii="Times New Roman" w:hAnsi="Times New Roman" w:cs="Times New Roman"/>
-          <w:sz w:val="28"/>
-        </w:rPr>
-      </w:pPr>
-    </w:p>
-    <w:p>
-      <w:pPr>
-        <w:jc w:val="both"/>
-        <w:rPr>
           <w:rFonts w:ascii="Arial Black" w:hAnsi="Arial Black" w:cs="Times New Roman"/>
           <w:b/>
           <w:sz w:val="32"/>
@@ -1039,32 +1464,65 @@
       </w:r>
       <w:proofErr w:type="gramEnd"/>
     </w:p>
-    <w:p>
-      <w:pPr>
-        <w:jc w:val="both"/>
-        <w:rPr>
-          <w:rFonts w:ascii="Times New Roman" w:hAnsi="Times New Roman" w:cs="Times New Roman"/>
-          <w:sz w:val="28"/>
-        </w:rPr>
-      </w:pPr>
-    </w:p>
     <w:tbl>
       <w:tblPr>
         <w:tblStyle w:val="TableGrid"/>
-        <w:tblpPr w:leftFromText="180" w:rightFromText="180" w:vertAnchor="text" w:horzAnchor="page" w:tblpX="4453" w:tblpY="-44"/>
+        <w:tblpPr w:leftFromText="180" w:rightFromText="180" w:vertAnchor="text" w:horzAnchor="margin" w:tblpXSpec="center" w:tblpY="201"/>
         <w:tblW w:w="0" w:type="auto"/>
         <w:tblLook w:val="04A0"/>
       </w:tblPr>
       <w:tblGrid>
-        <w:gridCol w:w="1809"/>
+        <w:gridCol w:w="2235"/>
       </w:tblGrid>
       <w:tr>
         <w:trPr>
-          <w:trHeight w:val="702"/>
+          <w:trHeight w:val="841"/>
         </w:trPr>
         <w:tc>
           <w:tcPr>
-            <w:tcW w:w="1809" w:type="dxa"/>
+            <w:tcW w:w="2235" w:type="dxa"/>
+          </w:tcPr>
+          <w:p>
+            <w:pPr>
+              <w:jc w:val="center"/>
+              <w:rPr>
+                <w:rFonts w:ascii="Times New Roman" w:hAnsi="Times New Roman" w:cs="Times New Roman"/>
+                <w:sz w:val="28"/>
+              </w:rPr>
+            </w:pPr>
+            <w:r>
+              <w:rPr>
+                <w:rFonts w:ascii="Times New Roman" w:hAnsi="Times New Roman" w:cs="Times New Roman"/>
+                <w:sz w:val="28"/>
+              </w:rPr>
+              <w:t>Register</w:t>
+            </w:r>
+          </w:p>
+          <w:p>
+            <w:pPr>
+              <w:jc w:val="center"/>
+              <w:rPr>
+                <w:rFonts w:ascii="Times New Roman" w:hAnsi="Times New Roman" w:cs="Times New Roman"/>
+                <w:sz w:val="28"/>
+              </w:rPr>
+            </w:pPr>
+            <w:r>
+              <w:rPr>
+                <w:rFonts w:ascii="Times New Roman" w:hAnsi="Times New Roman" w:cs="Times New Roman"/>
+                <w:sz w:val="28"/>
+              </w:rPr>
+              <w:t>(For new User)</w:t>
+            </w:r>
+          </w:p>
+        </w:tc>
+      </w:tr>
+      <w:tr>
+        <w:trPr>
+          <w:trHeight w:val="832"/>
+        </w:trPr>
+        <w:tc>
+          <w:tcPr>
+            <w:tcW w:w="2235" w:type="dxa"/>
           </w:tcPr>
           <w:p>
             <w:pPr>
@@ -1082,16 +1540,6 @@
               <w:t>Login</w:t>
             </w:r>
           </w:p>
-        </w:tc>
-      </w:tr>
-      <w:tr>
-        <w:trPr>
-          <w:trHeight w:val="934"/>
-        </w:trPr>
-        <w:tc>
-          <w:tcPr>
-            <w:tcW w:w="1809" w:type="dxa"/>
-          </w:tcPr>
           <w:p>
             <w:pPr>
               <w:jc w:val="center"/>
@@ -1111,11 +1559,37 @@
                   <v:path arrowok="t" fillok="f" o:connecttype="none"/>
                   <o:lock v:ext="edit" shapetype="t"/>
                 </v:shapetype>
-                <v:shape id="_x0000_s1034" type="#_x0000_t32" style="position:absolute;left:0;text-align:left;margin-left:85.65pt;margin-top:23.85pt;width:60.75pt;height:0;z-index:251665408;mso-position-horizontal-relative:text;mso-position-vertical-relative:text" o:connectortype="straight">
+                <v:shape id="_x0000_s1039" type="#_x0000_t32" style="position:absolute;left:0;text-align:left;margin-left:107.55pt;margin-top:12.05pt;width:47.4pt;height:0;z-index:251663360" o:connectortype="straight">
                   <v:stroke endarrow="block"/>
                 </v:shape>
               </w:pict>
             </w:r>
+            <w:r>
+              <w:rPr>
+                <w:rFonts w:ascii="Times New Roman" w:hAnsi="Times New Roman" w:cs="Times New Roman"/>
+                <w:sz w:val="28"/>
+              </w:rPr>
+              <w:t>(User)</w:t>
+            </w:r>
+          </w:p>
+        </w:tc>
+      </w:tr>
+      <w:tr>
+        <w:trPr>
+          <w:trHeight w:val="576"/>
+        </w:trPr>
+        <w:tc>
+          <w:tcPr>
+            <w:tcW w:w="2235" w:type="dxa"/>
+          </w:tcPr>
+          <w:p>
+            <w:pPr>
+              <w:jc w:val="center"/>
+              <w:rPr>
+                <w:rFonts w:ascii="Times New Roman" w:hAnsi="Times New Roman" w:cs="Times New Roman"/>
+                <w:sz w:val="28"/>
+              </w:rPr>
+            </w:pPr>
             <w:r>
               <w:rPr>
                 <w:rFonts w:ascii="Times New Roman" w:hAnsi="Times New Roman" w:cs="Times New Roman"/>
@@ -1128,11 +1602,11 @@
       </w:tr>
       <w:tr>
         <w:trPr>
-          <w:trHeight w:val="839"/>
+          <w:trHeight w:val="556"/>
         </w:trPr>
         <w:tc>
           <w:tcPr>
-            <w:tcW w:w="1809" w:type="dxa"/>
+            <w:tcW w:w="2235" w:type="dxa"/>
           </w:tcPr>
           <w:p>
             <w:pPr>
@@ -1170,6 +1644,27 @@
           <w:sz w:val="28"/>
         </w:rPr>
       </w:pPr>
+    </w:p>
+    <w:p>
+      <w:pPr>
+        <w:jc w:val="both"/>
+        <w:rPr>
+          <w:rFonts w:ascii="Times New Roman" w:hAnsi="Times New Roman" w:cs="Times New Roman"/>
+          <w:sz w:val="28"/>
+        </w:rPr>
+      </w:pPr>
+      <w:r>
+        <w:rPr>
+          <w:rFonts w:ascii="Times New Roman" w:hAnsi="Times New Roman" w:cs="Times New Roman"/>
+          <w:noProof/>
+          <w:sz w:val="28"/>
+        </w:rPr>
+        <w:pict>
+          <v:shape id="_x0000_s1038" type="#_x0000_t32" style="position:absolute;left:0;text-align:left;margin-left:103.5pt;margin-top:24.2pt;width:65.25pt;height:0;z-index:251662336" o:connectortype="straight">
+            <v:stroke endarrow="block"/>
+          </v:shape>
+        </w:pict>
+      </w:r>
       <w:r>
         <w:rPr>
           <w:rFonts w:ascii="Times New Roman" w:hAnsi="Times New Roman" w:cs="Times New Roman"/>
@@ -1181,38 +1676,7 @@
             <v:stroke joinstyle="miter"/>
             <v:path gradientshapeok="t" o:connecttype="rect"/>
           </v:shapetype>
-          <v:shape id="_x0000_s1028" type="#_x0000_t202" style="position:absolute;left:0;text-align:left;margin-left:7.5pt;margin-top:11.95pt;width:63.75pt;height:27.75pt;z-index:251659264">
-            <v:textbox>
-              <w:txbxContent>
-                <w:p>
-                  <w:pPr>
-                    <w:jc w:val="center"/>
-                    <w:rPr>
-                      <w:rFonts w:ascii="Times New Roman" w:hAnsi="Times New Roman" w:cs="Times New Roman"/>
-                      <w:sz w:val="28"/>
-                    </w:rPr>
-                  </w:pPr>
-                  <w:r>
-                    <w:rPr>
-                      <w:rFonts w:ascii="Times New Roman" w:hAnsi="Times New Roman" w:cs="Times New Roman"/>
-                      <w:sz w:val="28"/>
-                    </w:rPr>
-                    <w:t>User</w:t>
-                  </w:r>
-                </w:p>
-              </w:txbxContent>
-            </v:textbox>
-          </v:shape>
-        </w:pict>
-      </w:r>
-      <w:r>
-        <w:rPr>
-          <w:rFonts w:ascii="Times New Roman" w:hAnsi="Times New Roman" w:cs="Times New Roman"/>
-          <w:noProof/>
-          <w:sz w:val="28"/>
-        </w:rPr>
-        <w:pict>
-          <v:shape id="_x0000_s1031" type="#_x0000_t202" style="position:absolute;left:0;text-align:left;margin-left:297pt;margin-top:15.7pt;width:113.25pt;height:27.75pt;z-index:251661312">
+          <v:shape id="_x0000_s1031" type="#_x0000_t202" style="position:absolute;left:0;text-align:left;margin-left:330.15pt;margin-top:9.2pt;width:113.25pt;height:27.75pt;z-index:251661312">
             <v:textbox>
               <w:txbxContent>
                 <w:p>
@@ -1243,15 +1707,6 @@
           </v:shape>
         </w:pict>
       </w:r>
-    </w:p>
-    <w:p>
-      <w:pPr>
-        <w:jc w:val="both"/>
-        <w:rPr>
-          <w:rFonts w:ascii="Times New Roman" w:hAnsi="Times New Roman" w:cs="Times New Roman"/>
-          <w:sz w:val="28"/>
-        </w:rPr>
-      </w:pPr>
       <w:r>
         <w:rPr>
           <w:rFonts w:ascii="Times New Roman" w:hAnsi="Times New Roman" w:cs="Times New Roman"/>
@@ -1259,11 +1714,39 @@
           <w:sz w:val="28"/>
         </w:rPr>
         <w:pict>
-          <v:shape id="_x0000_s1035" type="#_x0000_t32" style="position:absolute;left:0;text-align:left;margin-left:71.25pt;margin-top:.75pt;width:71.25pt;height:0;z-index:251666432" o:connectortype="straight">
-            <v:stroke endarrow="block"/>
+          <v:shape id="_x0000_s1028" type="#_x0000_t202" style="position:absolute;left:0;text-align:left;margin-left:39.75pt;margin-top:9.2pt;width:63.75pt;height:27.75pt;z-index:251659264">
+            <v:textbox>
+              <w:txbxContent>
+                <w:p>
+                  <w:pPr>
+                    <w:jc w:val="center"/>
+                    <w:rPr>
+                      <w:rFonts w:ascii="Times New Roman" w:hAnsi="Times New Roman" w:cs="Times New Roman"/>
+                      <w:sz w:val="28"/>
+                    </w:rPr>
+                  </w:pPr>
+                  <w:r>
+                    <w:rPr>
+                      <w:rFonts w:ascii="Times New Roman" w:hAnsi="Times New Roman" w:cs="Times New Roman"/>
+                      <w:sz w:val="28"/>
+                    </w:rPr>
+                    <w:t>User</w:t>
+                  </w:r>
+                </w:p>
+              </w:txbxContent>
+            </v:textbox>
           </v:shape>
         </w:pict>
       </w:r>
+    </w:p>
+    <w:p>
+      <w:pPr>
+        <w:jc w:val="both"/>
+        <w:rPr>
+          <w:rFonts w:ascii="Times New Roman" w:hAnsi="Times New Roman" w:cs="Times New Roman"/>
+          <w:sz w:val="28"/>
+        </w:rPr>
+      </w:pPr>
     </w:p>
     <w:sectPr>
       <w:pgSz w:w="11907" w:h="16839" w:code="9"/>

</xml_diff>